<commit_message>
abstract and cover letter
</commit_message>
<xml_diff>
--- a/Manuscript/Abstract.docx
+++ b/Manuscript/Abstract.docx
@@ -232,19 +232,19 @@
         <w:rPr>
           <w:lang w:val="en-GB"/>
         </w:rPr>
-        <w:t>spherical shape and known centres. Our method can be applied to</w:t>
-      </w:r>
-      <w:r>
-        <w:rPr>
-          <w:lang w:val="en-GB"/>
-        </w:rPr>
-        <w:t xml:space="preserve"> </w:t>
-      </w:r>
-      <w:r>
-        <w:rPr>
-          <w:lang w:val="en-GB"/>
-        </w:rPr>
-        <w:t>interpret multiple sources with different magnetization</w:t>
+        <w:t>spherical shape and known centres. Our method is an overdetermined</w:t>
+      </w:r>
+      <w:r>
+        <w:rPr>
+          <w:lang w:val="en-GB"/>
+        </w:rPr>
+        <w:t xml:space="preserve"> </w:t>
+      </w:r>
+      <w:r>
+        <w:rPr>
+          <w:lang w:val="en-GB"/>
+        </w:rPr>
+        <w:t>inverse problem that can be applied to interpret multiple sources with different but homogeneous magnetization</w:t>
       </w:r>
       <w:r>
         <w:rPr>
@@ -274,7 +274,19 @@
         <w:rPr>
           <w:lang w:val="en-GB"/>
         </w:rPr>
-        <w:t xml:space="preserve"> spaced data on a </w:t>
+        <w:t xml:space="preserve"> </w:t>
+      </w:r>
+      <w:r>
+        <w:rPr>
+          <w:lang w:val="en-GB"/>
+        </w:rPr>
+        <w:t>spaced data on a</w:t>
+      </w:r>
+      <w:r>
+        <w:rPr>
+          <w:lang w:val="en-GB"/>
+        </w:rPr>
+        <w:t xml:space="preserve"> </w:t>
       </w:r>
       <w:r>
         <w:rPr>
@@ -286,7 +298,19 @@
         <w:rPr>
           <w:lang w:val="en-GB"/>
         </w:rPr>
-        <w:t xml:space="preserve"> be implemented as a </w:t>
+        <w:t xml:space="preserve"> </w:t>
+      </w:r>
+      <w:r>
+        <w:rPr>
+          <w:lang w:val="en-GB"/>
+        </w:rPr>
+        <w:t>be implemented as a</w:t>
+      </w:r>
+      <w:r>
+        <w:rPr>
+          <w:lang w:val="en-GB"/>
+        </w:rPr>
+        <w:t xml:space="preserve"> </w:t>
       </w:r>
       <w:r>
         <w:rPr>
@@ -298,7 +322,19 @@
         <w:rPr>
           <w:lang w:val="en-GB"/>
         </w:rPr>
-        <w:t xml:space="preserve"> results, respectively, in a </w:t>
+        <w:t xml:space="preserve"> </w:t>
+      </w:r>
+      <w:r>
+        <w:rPr>
+          <w:lang w:val="en-GB"/>
+        </w:rPr>
+        <w:t>results, respectively, in a</w:t>
+      </w:r>
+      <w:r>
+        <w:rPr>
+          <w:lang w:val="en-GB"/>
+        </w:rPr>
+        <w:t xml:space="preserve"> </w:t>
       </w:r>
       <w:r>
         <w:rPr>
@@ -370,14 +406,26 @@
         <w:rPr>
           <w:lang w:val="en-GB"/>
         </w:rPr>
-        <w:t xml:space="preserve"> field data over the </w:t>
+        <w:t xml:space="preserve"> </w:t>
+      </w:r>
+      <w:r>
+        <w:rPr>
+          <w:lang w:val="en-GB"/>
+        </w:rPr>
+        <w:t xml:space="preserve">field data over the </w:t>
       </w:r>
       <w:proofErr w:type="spellStart"/>
       <w:r>
         <w:rPr>
           <w:lang w:val="en-GB"/>
         </w:rPr>
-        <w:t>Goiá</w:t>
+        <w:t>Goi</w:t>
+      </w:r>
+      <w:r>
+        <w:rPr>
+          <w:lang w:val="en-GB"/>
+        </w:rPr>
+        <w:t>á</w:t>
       </w:r>
       <w:r>
         <w:rPr>
@@ -420,7 +468,19 @@
         <w:rPr>
           <w:lang w:val="en-GB"/>
         </w:rPr>
-        <w:t xml:space="preserve"> a </w:t>
+        <w:t xml:space="preserve"> </w:t>
+      </w:r>
+      <w:r>
+        <w:rPr>
+          <w:lang w:val="en-GB"/>
+        </w:rPr>
+        <w:t>a</w:t>
+      </w:r>
+      <w:r>
+        <w:rPr>
+          <w:lang w:val="en-GB"/>
+        </w:rPr>
+        <w:t xml:space="preserve"> </w:t>
       </w:r>
       <w:r>
         <w:rPr>
@@ -466,134 +526,146 @@
         <w:rPr>
           <w:lang w:val="en-GB"/>
         </w:rPr>
-        <w:t xml:space="preserve"> magnetization with in</w:t>
-      </w:r>
-      <w:r>
-        <w:rPr>
-          <w:lang w:val="en-GB"/>
-        </w:rPr>
-        <w:t xml:space="preserve">clination and declination close </w:t>
-      </w:r>
-      <w:r>
-        <w:rPr>
-          <w:lang w:val="en-GB"/>
-        </w:rPr>
-        <w:t>to</w:t>
-      </w:r>
-      <w:r>
-        <w:rPr>
-          <w:lang w:val="en-GB"/>
-        </w:rPr>
-        <w:t xml:space="preserve"> -</w:t>
-      </w:r>
-      <w:r>
-        <w:rPr>
-          <w:lang w:val="en-GB"/>
-        </w:rPr>
-        <w:t>70.35</w:t>
+        <w:t xml:space="preserve"> magnetization with inclination and declination close to</w:t>
+      </w:r>
+      <w:r>
+        <w:rPr>
+          <w:lang w:val="en-GB"/>
+        </w:rPr>
+        <w:t xml:space="preserve"> </w:t>
+      </w:r>
+      <w:r>
+        <w:rPr>
+          <w:lang w:val="en-GB"/>
+        </w:rPr>
+        <w:t>-70.35</w:t>
       </w:r>
       <w:r>
         <w:rPr>
           <w:lang w:val="en-GB"/>
         </w:rPr>
         <w:t>°</w:t>
+      </w:r>
+      <w:r>
+        <w:rPr>
+          <w:lang w:val="en-GB"/>
+        </w:rPr>
+        <w:t xml:space="preserve"> and -19.81</w:t>
+      </w:r>
+      <w:r>
+        <w:rPr>
+          <w:lang w:val="en-GB"/>
+        </w:rPr>
+        <w:t>°</w:t>
+      </w:r>
+      <w:r>
+        <w:rPr>
+          <w:lang w:val="en-GB"/>
+        </w:rPr>
+        <w:t>, respectively. This</w:t>
+      </w:r>
+      <w:r>
+        <w:rPr>
+          <w:lang w:val="en-GB"/>
+        </w:rPr>
+        <w:t xml:space="preserve"> </w:t>
+      </w:r>
+      <w:r>
+        <w:rPr>
+          <w:lang w:val="en-GB"/>
+        </w:rPr>
+        <w:t>estimated magnetization direction leads to predominantly positive</w:t>
+      </w:r>
+      <w:r>
+        <w:rPr>
+          <w:lang w:val="en-GB"/>
+        </w:rPr>
+        <w:t xml:space="preserve"> </w:t>
+      </w:r>
+      <w:r>
+        <w:rPr>
+          <w:lang w:val="en-GB"/>
+        </w:rPr>
+        <w:t>reduced-to-the-pole anomalies, even for other region of the GAP, in</w:t>
+      </w:r>
+      <w:r>
+        <w:rPr>
+          <w:lang w:val="en-GB"/>
+        </w:rPr>
+        <w:t xml:space="preserve"> </w:t>
+      </w:r>
+      <w:r>
+        <w:rPr>
+          <w:lang w:val="en-GB"/>
+        </w:rPr>
+        <w:t xml:space="preserve">the alkaline complex of Montes Claros de </w:t>
+      </w:r>
+      <w:proofErr w:type="spellStart"/>
+      <w:r>
+        <w:rPr>
+          <w:lang w:val="en-GB"/>
+        </w:rPr>
+        <w:t>Goi</w:t>
+      </w:r>
+      <w:r>
+        <w:rPr>
+          <w:lang w:val="en-GB"/>
+        </w:rPr>
+        <w:t>á</w:t>
+      </w:r>
+      <w:r>
+        <w:rPr>
+          <w:lang w:val="en-GB"/>
+        </w:rPr>
+        <w:t>s</w:t>
+      </w:r>
+      <w:proofErr w:type="spellEnd"/>
+      <w:r>
+        <w:rPr>
+          <w:lang w:val="en-GB"/>
+        </w:rPr>
+        <w:t>. These results show that the non-outcropping sources near from the alkaline complex of Diorama have almost the same magnetization direction of that</w:t>
+      </w:r>
+      <w:r>
+        <w:rPr>
+          <w:lang w:val="en-GB"/>
+        </w:rPr>
+        <w:t xml:space="preserve"> </w:t>
+      </w:r>
+      <w:r>
+        <w:rPr>
+          <w:lang w:val="en-GB"/>
+        </w:rPr>
+        <w:t xml:space="preserve">ones in the alkaline complex of Montes Claros de </w:t>
+      </w:r>
+      <w:proofErr w:type="spellStart"/>
+      <w:r>
+        <w:rPr>
+          <w:lang w:val="en-GB"/>
+        </w:rPr>
+        <w:t>Goi</w:t>
+      </w:r>
+      <w:r>
+        <w:rPr>
+          <w:lang w:val="en-GB"/>
+        </w:rPr>
+        <w:t>ás</w:t>
+      </w:r>
+      <w:proofErr w:type="spellEnd"/>
+      <w:r>
+        <w:rPr>
+          <w:lang w:val="en-GB"/>
+        </w:rPr>
+        <w:t xml:space="preserve">, strongly </w:t>
+      </w:r>
+      <w:r>
+        <w:rPr>
+          <w:lang w:val="en-GB"/>
+        </w:rPr>
+        <w:t>suggesting that these sources have been emplaced in the crust almost within the same geological time interval.</w:t>
       </w:r>
       <w:bookmarkStart w:id="0" w:name="_GoBack"/>
       <w:bookmarkEnd w:id="0"/>
-      <w:r>
-        <w:rPr>
-          <w:lang w:val="en-GB"/>
-        </w:rPr>
-        <w:t xml:space="preserve"> and -19.81</w:t>
-      </w:r>
-      <w:r>
-        <w:rPr>
-          <w:lang w:val="en-GB"/>
-        </w:rPr>
-        <w:t>°</w:t>
-      </w:r>
-      <w:r>
-        <w:rPr>
-          <w:lang w:val="en-GB"/>
-        </w:rPr>
-        <w:t>, respectively. This</w:t>
-      </w:r>
-      <w:r>
-        <w:rPr>
-          <w:lang w:val="en-GB"/>
-        </w:rPr>
-        <w:t xml:space="preserve"> </w:t>
-      </w:r>
-      <w:r>
-        <w:rPr>
-          <w:lang w:val="en-GB"/>
-        </w:rPr>
-        <w:t>estimated magnetization direction leads to predominantly positive</w:t>
-      </w:r>
-      <w:r>
-        <w:rPr>
-          <w:lang w:val="en-GB"/>
-        </w:rPr>
-        <w:t xml:space="preserve"> </w:t>
-      </w:r>
-      <w:r>
-        <w:rPr>
-          <w:lang w:val="en-GB"/>
-        </w:rPr>
-        <w:t>reduced-to-the-pole anomalies, even for other region of the GAP, in the alkaline comp</w:t>
-      </w:r>
-      <w:r>
-        <w:rPr>
-          <w:lang w:val="en-GB"/>
-        </w:rPr>
-        <w:t xml:space="preserve">lex of Montes Claros de </w:t>
-      </w:r>
-      <w:proofErr w:type="spellStart"/>
-      <w:r>
-        <w:rPr>
-          <w:lang w:val="en-GB"/>
-        </w:rPr>
-        <w:t>Goiá</w:t>
-      </w:r>
-      <w:r>
-        <w:rPr>
-          <w:lang w:val="en-GB"/>
-        </w:rPr>
-        <w:t>s</w:t>
-      </w:r>
-      <w:proofErr w:type="spellEnd"/>
-      <w:r>
-        <w:rPr>
-          <w:lang w:val="en-GB"/>
-        </w:rPr>
-        <w:t xml:space="preserve">. These results show that the non-outcropping sources near from the alkaline complex of Diorama have almost the same magnetization direction of that as the ones in the alkaline complex of Montes Claros de </w:t>
-      </w:r>
-      <w:proofErr w:type="spellStart"/>
-      <w:r>
-        <w:rPr>
-          <w:lang w:val="en-GB"/>
-        </w:rPr>
-        <w:t>Goiás</w:t>
-      </w:r>
-      <w:proofErr w:type="spellEnd"/>
-      <w:r>
-        <w:rPr>
-          <w:lang w:val="en-GB"/>
-        </w:rPr>
-        <w:t>, strongly  suggesting that these sources have be</w:t>
-      </w:r>
-      <w:r>
-        <w:rPr>
-          <w:lang w:val="en-GB"/>
-        </w:rPr>
-        <w:t xml:space="preserve">en emplaced in the crust almost </w:t>
-      </w:r>
-      <w:r>
-        <w:rPr>
-          <w:lang w:val="en-GB"/>
-        </w:rPr>
-        <w:t>within the same geological time interval.</w:t>
-      </w:r>
     </w:p>
     <w:sectPr>
       <w:pgSz w:w="11906" w:h="16838"/>

</xml_diff>